<commit_message>
javadocs, comments and final formatting for grenade
</commit_message>
<xml_diff>
--- a/design-docs/Grenade Rationale.docx
+++ b/design-docs/Grenade Rationale.docx
@@ -5,41 +5,115 @@
     <w:p>
       <w:pPr>
         <w:pStyle w:val="Heading1"/>
-        <w:rPr>
-          <w:u w:val="single"/>
-        </w:rPr>
-      </w:pPr>
-      <w:r>
-        <w:rPr>
-          <w:u w:val="single"/>
-        </w:rPr>
-        <w:t>Updates</w:t>
+      </w:pPr>
+      <w:r>
+        <w:t>Grenade Rationale</w:t>
       </w:r>
     </w:p>
     <w:p>
-      <w:r>
-        <w:t>None yet.</w:t>
+      <w:pPr>
+        <w:pStyle w:val="Heading3"/>
+      </w:pPr>
+      <w:r>
+        <w:t>Main UMLs</w:t>
       </w:r>
     </w:p>
     <w:p>
-      <w:pPr>
-        <w:pStyle w:val="Heading1"/>
-      </w:pPr>
-      <w:r>
-        <w:t>Grenade Rationale</w:t>
+      <w:r>
+        <w:rPr>
+          <w:noProof/>
+        </w:rPr>
+        <w:drawing>
+          <wp:inline distT="0" distB="0" distL="0" distR="0">
+            <wp:extent cx="5731510" cy="2936875"/>
+            <wp:effectExtent l="0" t="0" r="2540" b="0"/>
+            <wp:docPr id="1" name="Picture 1"/>
+            <wp:cNvGraphicFramePr>
+              <a:graphicFrameLocks xmlns:a="http://schemas.openxmlformats.org/drawingml/2006/main" noChangeAspect="1"/>
+            </wp:cNvGraphicFramePr>
+            <a:graphic xmlns:a="http://schemas.openxmlformats.org/drawingml/2006/main">
+              <a:graphicData uri="http://schemas.openxmlformats.org/drawingml/2006/picture">
+                <pic:pic xmlns:pic="http://schemas.openxmlformats.org/drawingml/2006/picture">
+                  <pic:nvPicPr>
+                    <pic:cNvPr id="1" name="starwars.actions DLRG.jpg"/>
+                    <pic:cNvPicPr/>
+                  </pic:nvPicPr>
+                  <pic:blipFill>
+                    <a:blip r:embed="rId5">
+                      <a:extLst>
+                        <a:ext uri="{28A0092B-C50C-407E-A947-70E740481C1C}">
+                          <a14:useLocalDpi xmlns:a14="http://schemas.microsoft.com/office/drawing/2010/main" val="0"/>
+                        </a:ext>
+                      </a:extLst>
+                    </a:blip>
+                    <a:stretch>
+                      <a:fillRect/>
+                    </a:stretch>
+                  </pic:blipFill>
+                  <pic:spPr>
+                    <a:xfrm>
+                      <a:off x="0" y="0"/>
+                      <a:ext cx="5731510" cy="2936875"/>
+                    </a:xfrm>
+                    <a:prstGeom prst="rect">
+                      <a:avLst/>
+                    </a:prstGeom>
+                  </pic:spPr>
+                </pic:pic>
+              </a:graphicData>
+            </a:graphic>
+          </wp:inline>
+        </w:drawing>
       </w:r>
     </w:p>
     <w:p>
-      <w:pPr>
-        <w:pStyle w:val="Heading3"/>
-      </w:pPr>
-      <w:r>
-        <w:t>Main UMLs</w:t>
+      <w:r>
+        <w:rPr>
+          <w:noProof/>
+        </w:rPr>
+        <w:drawing>
+          <wp:inline distT="0" distB="0" distL="0" distR="0">
+            <wp:extent cx="5731510" cy="4276725"/>
+            <wp:effectExtent l="0" t="0" r="2540" b="9525"/>
+            <wp:docPr id="3" name="Picture 3"/>
+            <wp:cNvGraphicFramePr>
+              <a:graphicFrameLocks xmlns:a="http://schemas.openxmlformats.org/drawingml/2006/main" noChangeAspect="1"/>
+            </wp:cNvGraphicFramePr>
+            <a:graphic xmlns:a="http://schemas.openxmlformats.org/drawingml/2006/main">
+              <a:graphicData uri="http://schemas.openxmlformats.org/drawingml/2006/picture">
+                <pic:pic xmlns:pic="http://schemas.openxmlformats.org/drawingml/2006/picture">
+                  <pic:nvPicPr>
+                    <pic:cNvPr id="3" name="starwars.entities DLRG.jpg"/>
+                    <pic:cNvPicPr/>
+                  </pic:nvPicPr>
+                  <pic:blipFill>
+                    <a:blip r:embed="rId6">
+                      <a:extLst>
+                        <a:ext uri="{28A0092B-C50C-407E-A947-70E740481C1C}">
+                          <a14:useLocalDpi xmlns:a14="http://schemas.microsoft.com/office/drawing/2010/main" val="0"/>
+                        </a:ext>
+                      </a:extLst>
+                    </a:blip>
+                    <a:stretch>
+                      <a:fillRect/>
+                    </a:stretch>
+                  </pic:blipFill>
+                  <pic:spPr>
+                    <a:xfrm>
+                      <a:off x="0" y="0"/>
+                      <a:ext cx="5731510" cy="4276725"/>
+                    </a:xfrm>
+                    <a:prstGeom prst="rect">
+                      <a:avLst/>
+                    </a:prstGeom>
+                  </pic:spPr>
+                </pic:pic>
+              </a:graphicData>
+            </a:graphic>
+          </wp:inline>
+        </w:drawing>
       </w:r>
     </w:p>
-    <w:p/>
-    <w:p/>
-    <w:p/>
     <w:p>
       <w:pPr>
         <w:jc w:val="center"/>
@@ -67,6 +141,7 @@
     </w:p>
     <w:p>
       <w:r>
+        <w:lastRenderedPageBreak/>
         <w:t>The classes introduced in the extended system will be</w:t>
       </w:r>
       <w:r>
@@ -171,7 +246,7 @@
         </w:numPr>
       </w:pPr>
       <w:r>
-        <w:t>***</w:t>
+        <w:t xml:space="preserve">The instance of a grenade object is instantiated and ready to be taken. </w:t>
       </w:r>
     </w:p>
     <w:p>
@@ -289,33 +364,6 @@
       </w:r>
     </w:p>
     <w:p/>
-    <w:p>
-      <w:pPr>
-        <w:jc w:val="center"/>
-        <w:rPr>
-          <w:i/>
-          <w:sz w:val="24"/>
-        </w:rPr>
-      </w:pPr>
-      <w:r>
-        <w:rPr>
-          <w:i/>
-          <w:sz w:val="24"/>
-        </w:rPr>
-        <w:t>How the new classes relate to and interact with the existing system.</w:t>
-      </w:r>
-    </w:p>
-    <w:p>
-      <w:pPr>
-        <w:spacing w:line="276" w:lineRule="auto"/>
-      </w:pPr>
-      <w:r>
-        <w:rPr>
-          <w:b/>
-        </w:rPr>
-        <w:t>***</w:t>
-      </w:r>
-    </w:p>
     <w:p>
       <w:pPr>
         <w:jc w:val="center"/>
@@ -340,13 +388,13 @@
         <w:tblLook w:val="04A0" w:firstRow="1" w:lastRow="0" w:firstColumn="1" w:lastColumn="0" w:noHBand="0" w:noVBand="1"/>
       </w:tblPr>
       <w:tblGrid>
-        <w:gridCol w:w="3114"/>
-        <w:gridCol w:w="5902"/>
+        <w:gridCol w:w="2245"/>
+        <w:gridCol w:w="6771"/>
       </w:tblGrid>
       <w:tr>
         <w:tc>
           <w:tcPr>
-            <w:tcW w:w="3114" w:type="dxa"/>
+            <w:tcW w:w="2245" w:type="dxa"/>
           </w:tcPr>
           <w:p>
             <w:pPr>
@@ -367,7 +415,7 @@
         </w:tc>
         <w:tc>
           <w:tcPr>
-            <w:tcW w:w="5902" w:type="dxa"/>
+            <w:tcW w:w="6771" w:type="dxa"/>
           </w:tcPr>
           <w:p>
             <w:r>
@@ -481,7 +529,7 @@
       <w:tr>
         <w:tc>
           <w:tcPr>
-            <w:tcW w:w="3114" w:type="dxa"/>
+            <w:tcW w:w="2245" w:type="dxa"/>
           </w:tcPr>
           <w:p>
             <w:pPr>
@@ -501,7 +549,7 @@
         </w:tc>
         <w:tc>
           <w:tcPr>
-            <w:tcW w:w="5902" w:type="dxa"/>
+            <w:tcW w:w="6771" w:type="dxa"/>
           </w:tcPr>
           <w:p>
             <w:r>
@@ -536,7 +584,7 @@
       <w:tr>
         <w:tc>
           <w:tcPr>
-            <w:tcW w:w="3114" w:type="dxa"/>
+            <w:tcW w:w="2245" w:type="dxa"/>
           </w:tcPr>
           <w:p>
             <w:pPr>
@@ -550,36 +598,112 @@
                 <w:sz w:val="18"/>
                 <w:szCs w:val="18"/>
               </w:rPr>
-              <w:t>- W</w:t>
-            </w:r>
-            <w:r>
-              <w:rPr>
-                <w:sz w:val="18"/>
-                <w:szCs w:val="18"/>
-              </w:rPr>
-              <w:t>hen a grenade is thrown, it explodes violently, doing damage to both actors and other entities</w:t>
+              <w:t>-</w:t>
+            </w:r>
+            <w:r>
+              <w:rPr>
+                <w:sz w:val="18"/>
+                <w:szCs w:val="18"/>
+              </w:rPr>
+              <w:t xml:space="preserve"> </w:t>
+            </w:r>
+            <w:r>
+              <w:rPr>
+                <w:sz w:val="18"/>
+                <w:szCs w:val="18"/>
+              </w:rPr>
+              <w:t xml:space="preserve">Entities in the location where the grenade is thrown lose 20 </w:t>
+            </w:r>
+            <w:proofErr w:type="spellStart"/>
+            <w:r>
+              <w:rPr>
+                <w:sz w:val="18"/>
+                <w:szCs w:val="18"/>
+              </w:rPr>
+              <w:t>hitpoints</w:t>
+            </w:r>
+            <w:proofErr w:type="spellEnd"/>
+            <w:r>
+              <w:rPr>
+                <w:sz w:val="18"/>
+                <w:szCs w:val="18"/>
+              </w:rPr>
+              <w:t>.</w:t>
             </w:r>
           </w:p>
         </w:tc>
         <w:tc>
           <w:tcPr>
-            <w:tcW w:w="5902" w:type="dxa"/>
+            <w:tcW w:w="6771" w:type="dxa"/>
           </w:tcPr>
           <w:p>
+            <w:r>
+              <w:t xml:space="preserve">Will need to use </w:t>
+            </w:r>
+          </w:p>
+          <w:p>
+            <w:proofErr w:type="spellStart"/>
+            <w:r>
+              <w:t>whereIs</w:t>
+            </w:r>
+            <w:proofErr w:type="spellEnd"/>
+            <w:r>
+              <w:t>(a)</w:t>
+            </w:r>
+            <w:r>
+              <w:t xml:space="preserve"> from the entity manager</w:t>
+            </w:r>
+          </w:p>
+          <w:p>
+            <w:r>
+              <w:t>contents(</w:t>
+            </w:r>
+            <w:proofErr w:type="spellStart"/>
+            <w:r>
+              <w:t>loc</w:t>
+            </w:r>
+            <w:proofErr w:type="spellEnd"/>
+            <w:r>
+              <w:t>) from the entity manager</w:t>
+            </w:r>
+          </w:p>
+          <w:p>
             <w:pPr>
               <w:rPr>
                 <w:sz w:val="20"/>
               </w:rPr>
             </w:pPr>
-            <w:bookmarkStart w:id="1" w:name="_GoBack"/>
-            <w:bookmarkEnd w:id="1"/>
+            <w:r>
+              <w:t xml:space="preserve">and </w:t>
+            </w:r>
+            <w:proofErr w:type="spellStart"/>
+            <w:r>
+              <w:t>takeDamager</w:t>
+            </w:r>
+            <w:proofErr w:type="spellEnd"/>
+            <w:r>
+              <w:t>(</w:t>
+            </w:r>
+            <w:proofErr w:type="spellStart"/>
+            <w:r>
+              <w:t>hpt</w:t>
+            </w:r>
+            <w:proofErr w:type="spellEnd"/>
+            <w:r>
+              <w:t xml:space="preserve">) from the </w:t>
+            </w:r>
+            <w:proofErr w:type="spellStart"/>
+            <w:r>
+              <w:t>entityInterface</w:t>
+            </w:r>
+            <w:proofErr w:type="spellEnd"/>
           </w:p>
         </w:tc>
       </w:tr>
       <w:tr>
         <w:tc>
           <w:tcPr>
-            <w:tcW w:w="3114" w:type="dxa"/>
+            <w:tcW w:w="2245" w:type="dxa"/>
           </w:tcPr>
           <w:p>
             <w:pPr>
@@ -593,7 +717,6 @@
                 <w:sz w:val="18"/>
                 <w:szCs w:val="18"/>
               </w:rPr>
-              <w:lastRenderedPageBreak/>
               <w:t>-</w:t>
             </w:r>
             <w:r>
@@ -601,44 +724,152 @@
                 <w:sz w:val="18"/>
                 <w:szCs w:val="18"/>
               </w:rPr>
+              <w:t xml:space="preserve"> Entities in the locations </w:t>
+            </w:r>
+            <w:proofErr w:type="spellStart"/>
+            <w:r>
+              <w:rPr>
+                <w:sz w:val="18"/>
+                <w:szCs w:val="18"/>
+              </w:rPr>
+              <w:t>on e</w:t>
+            </w:r>
+            <w:proofErr w:type="spellEnd"/>
+            <w:r>
+              <w:rPr>
+                <w:sz w:val="18"/>
+                <w:szCs w:val="18"/>
+              </w:rPr>
+              <w:t xml:space="preserve"> step from </w:t>
+            </w:r>
+            <w:r>
+              <w:rPr>
+                <w:sz w:val="18"/>
+                <w:szCs w:val="18"/>
+              </w:rPr>
+              <w:t>whe</w:t>
+            </w:r>
+            <w:r>
+              <w:rPr>
+                <w:sz w:val="18"/>
+                <w:szCs w:val="18"/>
+              </w:rPr>
+              <w:t>re the grenade is thrown lose 10</w:t>
+            </w:r>
+            <w:r>
+              <w:rPr>
+                <w:sz w:val="18"/>
+                <w:szCs w:val="18"/>
+              </w:rPr>
               <w:t xml:space="preserve"> </w:t>
             </w:r>
-            <w:r>
-              <w:rPr>
-                <w:sz w:val="18"/>
-                <w:szCs w:val="18"/>
-              </w:rPr>
-              <w:t xml:space="preserve">Entities in the location where the grenade is thrown lose 20 </w:t>
-            </w:r>
             <w:proofErr w:type="spellStart"/>
             <w:r>
               <w:rPr>
                 <w:sz w:val="18"/>
                 <w:szCs w:val="18"/>
               </w:rPr>
-              <w:t>hitpoints</w:t>
+              <w:t>hitpoints.</w:t>
+            </w:r>
+            <w:r>
+              <w:rPr>
+                <w:sz w:val="18"/>
+                <w:szCs w:val="18"/>
+              </w:rPr>
+              <w:t>etc</w:t>
             </w:r>
             <w:proofErr w:type="spellEnd"/>
-            <w:r>
-              <w:rPr>
-                <w:sz w:val="18"/>
-                <w:szCs w:val="18"/>
-              </w:rPr>
-              <w:t>.</w:t>
-            </w:r>
           </w:p>
         </w:tc>
         <w:tc>
           <w:tcPr>
-            <w:tcW w:w="5902" w:type="dxa"/>
+            <w:tcW w:w="6771" w:type="dxa"/>
           </w:tcPr>
-          <w:p/>
+          <w:p>
+            <w:r>
+              <w:t xml:space="preserve">Will need to use </w:t>
+            </w:r>
+          </w:p>
+          <w:p>
+            <w:proofErr w:type="spellStart"/>
+            <w:r>
+              <w:t>whereIs</w:t>
+            </w:r>
+            <w:proofErr w:type="spellEnd"/>
+            <w:r>
+              <w:t>(a) from the entity manager</w:t>
+            </w:r>
+          </w:p>
+          <w:p>
+            <w:r>
+              <w:t>contents(</w:t>
+            </w:r>
+            <w:proofErr w:type="spellStart"/>
+            <w:r>
+              <w:t>loc</w:t>
+            </w:r>
+            <w:proofErr w:type="spellEnd"/>
+            <w:r>
+              <w:t>) from the entity manager</w:t>
+            </w:r>
+          </w:p>
+          <w:p>
+            <w:r>
+              <w:t xml:space="preserve">and </w:t>
+            </w:r>
+            <w:proofErr w:type="spellStart"/>
+            <w:r>
+              <w:t>takeDamager</w:t>
+            </w:r>
+            <w:proofErr w:type="spellEnd"/>
+            <w:r>
+              <w:t>(</w:t>
+            </w:r>
+            <w:proofErr w:type="spellStart"/>
+            <w:r>
+              <w:t>hpt</w:t>
+            </w:r>
+            <w:proofErr w:type="spellEnd"/>
+            <w:r>
+              <w:t xml:space="preserve">) from the </w:t>
+            </w:r>
+            <w:proofErr w:type="spellStart"/>
+            <w:r>
+              <w:t>entityInterface</w:t>
+            </w:r>
+            <w:proofErr w:type="spellEnd"/>
+          </w:p>
+          <w:p>
+            <w:proofErr w:type="spellStart"/>
+            <w:r>
+              <w:t>compassBearing</w:t>
+            </w:r>
+            <w:proofErr w:type="spellEnd"/>
+            <w:r>
+              <w:t xml:space="preserve"> from Grid</w:t>
+            </w:r>
+          </w:p>
+          <w:p>
+            <w:pPr>
+              <w:rPr>
+                <w:sz w:val="20"/>
+              </w:rPr>
+            </w:pPr>
+            <w:proofErr w:type="spellStart"/>
+            <w:r>
+              <w:t>getNeighbour</w:t>
+            </w:r>
+            <w:proofErr w:type="spellEnd"/>
+            <w:r>
+              <w:t xml:space="preserve">(d) from Location </w:t>
+            </w:r>
+          </w:p>
         </w:tc>
       </w:tr>
       <w:tr>
         <w:tc>
           <w:tcPr>
-            <w:tcW w:w="3114" w:type="dxa"/>
+            <w:tcW w:w="2245" w:type="dxa"/>
           </w:tcPr>
           <w:p>
             <w:pPr>
@@ -652,78 +883,44 @@
                 <w:sz w:val="18"/>
                 <w:szCs w:val="18"/>
               </w:rPr>
-              <w:t>-</w:t>
-            </w:r>
-            <w:r>
-              <w:rPr>
-                <w:sz w:val="18"/>
-                <w:szCs w:val="18"/>
-              </w:rPr>
-              <w:t xml:space="preserve"> </w:t>
-            </w:r>
-            <w:r>
-              <w:rPr>
-                <w:sz w:val="18"/>
-                <w:szCs w:val="18"/>
-              </w:rPr>
-              <w:t xml:space="preserve">Entities in the location where the grenade is thrown lose 20 </w:t>
-            </w:r>
-            <w:proofErr w:type="spellStart"/>
-            <w:r>
-              <w:rPr>
-                <w:sz w:val="18"/>
-                <w:szCs w:val="18"/>
-              </w:rPr>
-              <w:t>hitpoints</w:t>
-            </w:r>
-            <w:proofErr w:type="spellEnd"/>
-            <w:r>
-              <w:rPr>
-                <w:sz w:val="18"/>
-                <w:szCs w:val="18"/>
-              </w:rPr>
-              <w:t>.</w:t>
+              <w:t>- The actor that throws the grenade is not affected.</w:t>
             </w:r>
           </w:p>
         </w:tc>
         <w:tc>
           <w:tcPr>
-            <w:tcW w:w="5902" w:type="dxa"/>
+            <w:tcW w:w="6771" w:type="dxa"/>
           </w:tcPr>
-          <w:p/>
+          <w:p>
+            <w:r>
+              <w:t xml:space="preserve">Simple if statement in </w:t>
+            </w:r>
+            <w:r>
+              <w:rPr>
+                <w:b/>
+              </w:rPr>
+              <w:t>Throw</w:t>
+            </w:r>
+            <w:r>
+              <w:t xml:space="preserve">’s </w:t>
+            </w:r>
+            <w:proofErr w:type="gramStart"/>
+            <w:r>
+              <w:t>act(</w:t>
+            </w:r>
+            <w:proofErr w:type="gramEnd"/>
+            <w:r>
+              <w:t>)</w:t>
+            </w:r>
+          </w:p>
         </w:tc>
       </w:tr>
-      <w:tr>
-        <w:tc>
-          <w:tcPr>
-            <w:tcW w:w="3114" w:type="dxa"/>
-          </w:tcPr>
-          <w:p>
-            <w:pPr>
-              <w:rPr>
-                <w:sz w:val="18"/>
-                <w:szCs w:val="18"/>
-              </w:rPr>
-            </w:pPr>
-            <w:r>
-              <w:rPr>
-                <w:sz w:val="18"/>
-                <w:szCs w:val="18"/>
-              </w:rPr>
-              <w:t>- The actor that throws the grenade is not affected.</w:t>
-            </w:r>
-          </w:p>
-        </w:tc>
-        <w:tc>
-          <w:tcPr>
-            <w:tcW w:w="5902" w:type="dxa"/>
-          </w:tcPr>
-          <w:p/>
-        </w:tc>
-      </w:tr>
+    </w:tbl>
+    <w:p>
+      <w:bookmarkStart w:id="1" w:name="_GoBack"/>
       <w:bookmarkEnd w:id="0"/>
-    </w:tbl>
-    <w:p/>
+      <w:bookmarkEnd w:id="1"/>
+    </w:p>
     <w:sectPr>
       <w:pgSz w:w="11906" w:h="16838"/>
       <w:pgMar w:top="1440" w:right="1440" w:bottom="1440" w:left="1440" w:header="708" w:footer="708" w:gutter="0"/>

</xml_diff>